<commit_message>
Vari lavori per Rocco
</commit_message>
<xml_diff>
--- a/Freelance/Informatica/Rocco/05-11/Esempi svolti da programma.docx
+++ b/Freelance/Informatica/Rocco/05-11/Esempi svolti da programma.docx
@@ -549,10 +549,7 @@
     </w:p>
     <w:p>
       <w:r>
-        <w:t>Creazione di un Sistema di Prenotazione per un Cinema</w:t>
-      </w:r>
-      <w:r>
-        <w:t xml:space="preserve"> per tenere traccia dei posti disponibili</w:t>
+        <w:t>Realizzare un sistema di prenotazione per un cinema che consente agli utenti di selezionare uno spettacolo tra due film, una fila da 1 a 10 e un posto da 1 a 10. Il sistema deve tener traccia dei posti disponibili per ciascun film e calcolare il prezzo totale delle prenotazioni.</w:t>
       </w:r>
     </w:p>
     <w:p>
@@ -1140,6 +1137,7 @@
           <w:i/>
           <w:iCs/>
         </w:rPr>
+        <w:lastRenderedPageBreak/>
         <w:t xml:space="preserve">            </w:t>
       </w:r>
       <w:proofErr w:type="spellStart"/>
@@ -1202,7 +1200,6 @@
           <w:i/>
           <w:iCs/>
         </w:rPr>
-        <w:lastRenderedPageBreak/>
         <w:t xml:space="preserve">            </w:t>
       </w:r>
       <w:proofErr w:type="spellStart"/>
@@ -1720,6 +1717,7 @@
           <w:i/>
           <w:iCs/>
         </w:rPr>
+        <w:lastRenderedPageBreak/>
         <w:t xml:space="preserve">      aliquota = 0.10  // 10%</w:t>
       </w:r>
     </w:p>
@@ -1750,7 +1748,6 @@
           <w:i/>
           <w:iCs/>
         </w:rPr>
-        <w:lastRenderedPageBreak/>
         <w:t xml:space="preserve">      scaglione = "Scaglione 2"</w:t>
       </w:r>
     </w:p>
@@ -2758,6 +2755,7 @@
   <w:style w:type="character" w:default="1" w:styleId="Carpredefinitoparagrafo">
     <w:name w:val="Default Paragraph Font"/>
     <w:uiPriority w:val="1"/>
+    <w:semiHidden/>
     <w:unhideWhenUsed/>
   </w:style>
   <w:style w:type="table" w:default="1" w:styleId="Tabellanormale">

</xml_diff>